<commit_message>
upgrade dokumen uji ka
</commit_message>
<xml_diff>
--- a/public/template_berkas_adm_no.docx
+++ b/public/template_berkas_adm_no.docx
@@ -642,6 +642,24 @@
           <w:sz w:val="20"/>
           <w:lang w:val="it-IT"/>
         </w:rPr>
+        <w:t>Direktur</w:t>
+      </w:r>
+      <w:r>
+        <w:rPr>
+          <w:rFonts w:ascii="Tahoma" w:hAnsi="Tahoma" w:cs="Tahoma"/>
+          <w:b/>
+          <w:sz w:val="20"/>
+          <w:lang w:val="it-IT"/>
+        </w:rPr>
+        <w:t xml:space="preserve"> </w:t>
+      </w:r>
+      <w:r>
+        <w:rPr>
+          <w:rFonts w:ascii="Tahoma" w:hAnsi="Tahoma" w:cs="Tahoma"/>
+          <w:b/>
+          <w:sz w:val="20"/>
+          <w:lang w:val="it-IT"/>
+        </w:rPr>
         <w:t>{pemrakarsa}</w:t>
       </w:r>
       <w:r>
@@ -727,7 +745,14 @@
           <w:rFonts w:ascii="Tahoma" w:hAnsi="Tahoma" w:cs="Tahoma"/>
           <w:sz w:val="20"/>
         </w:rPr>
-        <w:t>permohonan penilaian KA</w:t>
+        <w:t xml:space="preserve">permohonan penilaian </w:t>
+      </w:r>
+      <w:r>
+        <w:rPr>
+          <w:rFonts w:ascii="Tahoma" w:hAnsi="Tahoma" w:cs="Tahoma"/>
+          <w:sz w:val="20"/>
+        </w:rPr>
+        <w:t>{document_type}</w:t>
       </w:r>
       <w:r>
         <w:rPr>
@@ -864,8 +889,6 @@
         </w:rPr>
         <w:t xml:space="preserve"> Peraturan Menteri Lingkungan Hidup No 08 Tahun 2013 tentang Tata Laksana Penilaian dan Pemeriksaan Dokumen Lingkungan Hidup, serta Penerbitan Izin Lingkungan, </w:t>
       </w:r>
-      <w:bookmarkStart w:id="0" w:name="_GoBack"/>
-      <w:bookmarkEnd w:id="0"/>
       <w:r>
         <w:rPr>
           <w:rFonts w:ascii="Tahoma" w:hAnsi="Tahoma" w:cs="Tahoma"/>
@@ -910,128 +933,6 @@
           <w:lang w:val="id-ID"/>
         </w:rPr>
         <w:t>:</w:t>
-      </w:r>
-    </w:p>
-    <w:p>
-      <w:pPr>
-        <w:widowControl/>
-        <w:numPr>
-          <w:ilvl w:val="0"/>
-          <w:numId w:val="1"/>
-        </w:numPr>
-        <w:tabs>
-          <w:tab w:val="clear" w:pos="900"/>
-          <w:tab w:val="num" w:pos="426"/>
-          <w:tab w:val="left" w:pos="5040"/>
-        </w:tabs>
-        <w:autoSpaceDE w:val="0"/>
-        <w:autoSpaceDN w:val="0"/>
-        <w:adjustRightInd w:val="0"/>
-        <w:spacing w:after="80"/>
-        <w:ind w:left="357" w:hanging="357"/>
-        <w:jc w:val="both"/>
-        <w:rPr>
-          <w:rFonts w:ascii="Tahoma" w:hAnsi="Tahoma" w:cs="Tahoma"/>
-          <w:sz w:val="20"/>
-          <w:lang w:val="id-ID"/>
-        </w:rPr>
-      </w:pPr>
-      <w:r>
-        <w:rPr>
-          <w:rFonts w:ascii="Tahoma" w:hAnsi="Tahoma" w:cs="Tahoma"/>
-          <w:sz w:val="20"/>
-        </w:rPr>
-        <w:t>Pemrakarsa kegiatan perlu melengkapi dan memperbaiki beberapa hal dalam dokumen, yaitu:</w:t>
-      </w:r>
-    </w:p>
-    <w:p>
-      <w:pPr>
-        <w:widowControl/>
-        <w:tabs>
-          <w:tab w:val="left" w:pos="5040"/>
-        </w:tabs>
-        <w:autoSpaceDE w:val="0"/>
-        <w:autoSpaceDN w:val="0"/>
-        <w:adjustRightInd w:val="0"/>
-        <w:spacing w:after="80"/>
-        <w:ind w:left="357"/>
-        <w:jc w:val="both"/>
-        <w:rPr>
-          <w:rFonts w:ascii="Tahoma" w:hAnsi="Tahoma" w:cs="Tahoma"/>
-          <w:sz w:val="20"/>
-          <w:lang w:val="id-ID"/>
-        </w:rPr>
-      </w:pPr>
-      <w:r>
-        <w:rPr>
-          <w:rFonts w:ascii="Tahoma" w:hAnsi="Tahoma" w:cs="Tahoma"/>
-          <w:sz w:val="20"/>
-        </w:rPr>
-        <w:t>{notes}</w:t>
-      </w:r>
-    </w:p>
-    <w:p>
-      <w:pPr>
-        <w:widowControl/>
-        <w:numPr>
-          <w:ilvl w:val="0"/>
-          <w:numId w:val="1"/>
-        </w:numPr>
-        <w:tabs>
-          <w:tab w:val="clear" w:pos="900"/>
-          <w:tab w:val="num" w:pos="426"/>
-          <w:tab w:val="left" w:pos="5040"/>
-        </w:tabs>
-        <w:autoSpaceDE w:val="0"/>
-        <w:autoSpaceDN w:val="0"/>
-        <w:adjustRightInd w:val="0"/>
-        <w:spacing w:after="80"/>
-        <w:ind w:left="426" w:hanging="426"/>
-        <w:jc w:val="both"/>
-        <w:rPr>
-          <w:rFonts w:ascii="Tahoma" w:hAnsi="Tahoma" w:cs="Tahoma"/>
-          <w:sz w:val="20"/>
-          <w:lang w:val="id-ID"/>
-        </w:rPr>
-      </w:pPr>
-      <w:r>
-        <w:rPr>
-          <w:rFonts w:ascii="Tahoma" w:hAnsi="Tahoma" w:cs="Tahoma"/>
-          <w:sz w:val="20"/>
-        </w:rPr>
-        <w:t>Memperhatikan butir 1 di atas, Komisi Penilai AMDAL Pusat akan memproses lebih lanjut dokumen KA-ANDAL Saudara setelah dilengkapi.</w:t>
-      </w:r>
-    </w:p>
-    <w:p>
-      <w:pPr>
-        <w:widowControl/>
-        <w:numPr>
-          <w:ilvl w:val="0"/>
-          <w:numId w:val="1"/>
-        </w:numPr>
-        <w:tabs>
-          <w:tab w:val="clear" w:pos="900"/>
-          <w:tab w:val="num" w:pos="426"/>
-          <w:tab w:val="left" w:pos="5040"/>
-        </w:tabs>
-        <w:autoSpaceDE w:val="0"/>
-        <w:autoSpaceDN w:val="0"/>
-        <w:adjustRightInd w:val="0"/>
-        <w:spacing w:after="80"/>
-        <w:ind w:left="426" w:hanging="426"/>
-        <w:jc w:val="both"/>
-        <w:rPr>
-          <w:rFonts w:ascii="Tahoma" w:hAnsi="Tahoma" w:cs="Tahoma"/>
-          <w:sz w:val="20"/>
-          <w:lang w:val="id-ID"/>
-        </w:rPr>
-      </w:pPr>
-      <w:r>
-        <w:rPr>
-          <w:rFonts w:ascii="Tahoma" w:hAnsi="Tahoma" w:cs="Tahoma"/>
-          <w:sz w:val="20"/>
-        </w:rPr>
-        <w:t>Sehubungan dengan butir 1 dan 2 di atas, maka bersama ini dokumen KA Saudara kami kembalikan.</w:t>
       </w:r>
     </w:p>
     <w:p>
@@ -1047,6 +948,14 @@
           <w:lang w:val="fi-FI"/>
         </w:rPr>
       </w:pPr>
+      <w:r>
+        <w:rPr>
+          <w:rFonts w:ascii="Tahoma" w:hAnsi="Tahoma" w:cs="Tahoma"/>
+          <w:sz w:val="20"/>
+          <w:lang w:val="fi-FI"/>
+        </w:rPr>
+        <w:t>{notes}</w:t>
+      </w:r>
     </w:p>
     <w:p>
       <w:pPr>
@@ -1126,99 +1035,14 @@
           <w:rFonts w:ascii="Tahoma" w:hAnsi="Tahoma" w:cs="Tahoma"/>
           <w:sz w:val="20"/>
         </w:rPr>
-        <w:t xml:space="preserve">Direktur Pencegahan Dampak Lingkungan </w:t>
-      </w:r>
-    </w:p>
-    <w:p>
-      <w:pPr>
-        <w:tabs>
-          <w:tab w:val="left" w:pos="1080"/>
-        </w:tabs>
-        <w:ind w:left="5040" w:hanging="4320"/>
-        <w:jc w:val="both"/>
-        <w:rPr>
-          <w:rFonts w:ascii="Tahoma" w:hAnsi="Tahoma" w:cs="Tahoma"/>
-          <w:sz w:val="20"/>
-        </w:rPr>
-      </w:pPr>
-      <w:r>
-        <w:rPr>
-          <w:rFonts w:ascii="Tahoma" w:hAnsi="Tahoma" w:cs="Tahoma"/>
-          <w:sz w:val="20"/>
-        </w:rPr>
-        <w:tab/>
-      </w:r>
-      <w:r>
-        <w:rPr>
-          <w:rFonts w:ascii="Tahoma" w:hAnsi="Tahoma" w:cs="Tahoma"/>
-          <w:sz w:val="20"/>
-        </w:rPr>
-        <w:tab/>
-        <w:t>Usaha dan Kegiatan</w:t>
-      </w:r>
-    </w:p>
-    <w:p>
-      <w:pPr>
-        <w:tabs>
-          <w:tab w:val="left" w:pos="1080"/>
-        </w:tabs>
-        <w:ind w:left="5040" w:hanging="4320"/>
-        <w:jc w:val="both"/>
-        <w:rPr>
-          <w:rFonts w:ascii="Tahoma" w:hAnsi="Tahoma" w:cs="Tahoma"/>
-          <w:i/>
-          <w:sz w:val="20"/>
-        </w:rPr>
-      </w:pPr>
-      <w:r>
-        <w:rPr>
-          <w:rFonts w:ascii="Tahoma" w:hAnsi="Tahoma" w:cs="Tahoma"/>
-          <w:sz w:val="20"/>
-        </w:rPr>
-        <w:tab/>
-      </w:r>
-      <w:r>
-        <w:rPr>
-          <w:rFonts w:ascii="Tahoma" w:hAnsi="Tahoma" w:cs="Tahoma"/>
-          <w:sz w:val="20"/>
-        </w:rPr>
-        <w:tab/>
-      </w:r>
-      <w:r>
-        <w:rPr>
-          <w:rFonts w:ascii="Tahoma" w:hAnsi="Tahoma" w:cs="Tahoma"/>
-          <w:i/>
-          <w:sz w:val="20"/>
-        </w:rPr>
-        <w:t xml:space="preserve">selaku </w:t>
-      </w:r>
-    </w:p>
-    <w:p>
-      <w:pPr>
-        <w:tabs>
-          <w:tab w:val="left" w:pos="1080"/>
-        </w:tabs>
-        <w:ind w:left="5040" w:hanging="4320"/>
-        <w:jc w:val="both"/>
-        <w:rPr>
-          <w:rFonts w:ascii="Tahoma" w:hAnsi="Tahoma" w:cs="Tahoma"/>
-          <w:sz w:val="20"/>
-        </w:rPr>
-      </w:pPr>
-      <w:r>
-        <w:rPr>
-          <w:rFonts w:ascii="Tahoma" w:hAnsi="Tahoma" w:cs="Tahoma"/>
-          <w:sz w:val="20"/>
-        </w:rPr>
-        <w:tab/>
-      </w:r>
-      <w:r>
-        <w:rPr>
-          <w:rFonts w:ascii="Tahoma" w:hAnsi="Tahoma" w:cs="Tahoma"/>
-          <w:sz w:val="20"/>
-        </w:rPr>
-        <w:tab/>
-        <w:t>Sekretaris Komisi Penilai AMDAL Pusat,</w:t>
+        <w:t>Ketua TUK Pusat</w:t>
+      </w:r>
+      <w:r>
+        <w:rPr>
+          <w:rFonts w:ascii="Tahoma" w:hAnsi="Tahoma" w:cs="Tahoma"/>
+          <w:sz w:val="20"/>
+        </w:rPr>
+        <w:t>,</w:t>
       </w:r>
     </w:p>
     <w:p>
@@ -1352,7 +1176,7 @@
           <w:b/>
           <w:sz w:val="20"/>
         </w:rPr>
-        <w:t>Ary Sudijanto</w:t>
+        <w:t>{ketua_tuk_name}</w:t>
       </w:r>
     </w:p>
     <w:p>
@@ -1378,86 +1202,8 @@
         <w:rPr>
           <w:rFonts w:ascii="Tahoma" w:hAnsi="Tahoma" w:cs="Tahoma"/>
           <w:sz w:val="20"/>
-          <w:lang w:val="id-ID"/>
-        </w:rPr>
-        <w:t xml:space="preserve">NIP. </w:t>
-      </w:r>
-      <w:r>
-        <w:rPr>
-          <w:rFonts w:ascii="Tahoma" w:hAnsi="Tahoma" w:cs="Tahoma"/>
-          <w:sz w:val="20"/>
-          <w:lang w:val="sv-SE"/>
-        </w:rPr>
-        <w:t>19681011 199403 1 001</w:t>
-      </w:r>
-    </w:p>
-    <w:p>
-      <w:pPr>
-        <w:pStyle w:val="Default"/>
-        <w:jc w:val="both"/>
-        <w:rPr>
-          <w:rFonts w:ascii="Tahoma" w:hAnsi="Tahoma" w:cs="Tahoma"/>
-          <w:sz w:val="20"/>
-          <w:szCs w:val="20"/>
-        </w:rPr>
-      </w:pPr>
-    </w:p>
-    <w:p>
-      <w:pPr>
-        <w:pStyle w:val="Default"/>
-        <w:jc w:val="both"/>
-        <w:rPr>
-          <w:rFonts w:ascii="Tahoma" w:hAnsi="Tahoma" w:cs="Tahoma"/>
-          <w:sz w:val="20"/>
-          <w:szCs w:val="20"/>
-        </w:rPr>
-      </w:pPr>
-      <w:r>
-        <w:rPr>
-          <w:rFonts w:ascii="Tahoma" w:hAnsi="Tahoma" w:cs="Tahoma"/>
-          <w:sz w:val="20"/>
-          <w:szCs w:val="20"/>
-        </w:rPr>
-        <w:t>Tembusan:</w:t>
-      </w:r>
-    </w:p>
-    <w:p>
-      <w:pPr>
-        <w:pStyle w:val="Default"/>
-        <w:jc w:val="both"/>
-        <w:rPr>
-          <w:rFonts w:ascii="Tahoma" w:hAnsi="Tahoma" w:cs="Tahoma"/>
-          <w:sz w:val="20"/>
-          <w:szCs w:val="20"/>
-        </w:rPr>
-      </w:pPr>
-      <w:r>
-        <w:rPr>
-          <w:rFonts w:ascii="Tahoma" w:hAnsi="Tahoma" w:cs="Tahoma"/>
-          <w:sz w:val="20"/>
-          <w:szCs w:val="20"/>
-          <w:lang w:val="it-IT"/>
-        </w:rPr>
-        <w:t xml:space="preserve">Direktur Jenderal Planologi Kehutanan dan Tata Lingkungan </w:t>
-      </w:r>
-      <w:r>
-        <w:rPr>
-          <w:rFonts w:ascii="Tahoma" w:hAnsi="Tahoma" w:cs="Tahoma"/>
-          <w:i/>
-          <w:sz w:val="20"/>
-          <w:szCs w:val="20"/>
-          <w:lang w:val="it-IT"/>
-        </w:rPr>
-        <w:t>selaku</w:t>
-      </w:r>
-      <w:r>
-        <w:rPr>
-          <w:rFonts w:ascii="Tahoma" w:hAnsi="Tahoma" w:cs="Tahoma"/>
-          <w:sz w:val="20"/>
-          <w:szCs w:val="20"/>
-          <w:lang w:val="it-IT"/>
-        </w:rPr>
-        <w:t xml:space="preserve"> Ketua Komisi Penilai AMDAL Pusat</w:t>
+        </w:rPr>
+        <w:t>{ketua_tuk_nip}</w:t>
       </w:r>
     </w:p>
     <w:p/>

</xml_diff>

<commit_message>
change uji adm ka to phpword
</commit_message>
<xml_diff>
--- a/public/template_berkas_adm_no.docx
+++ b/public/template_berkas_adm_no.docx
@@ -411,6 +411,7 @@
           </mc:Fallback>
         </mc:AlternateContent>
       </w:r>
+      <w:proofErr w:type="spellStart"/>
       <w:r>
         <w:rPr>
           <w:rFonts w:ascii="Tahoma" w:hAnsi="Tahoma" w:cs="Tahoma"/>
@@ -418,6 +419,7 @@
         </w:rPr>
         <w:t>Nomor</w:t>
       </w:r>
+      <w:proofErr w:type="spellEnd"/>
       <w:r>
         <w:rPr>
           <w:rFonts w:ascii="Tahoma" w:hAnsi="Tahoma" w:cs="Tahoma"/>
@@ -495,7 +497,30 @@
           <w:rFonts w:ascii="Tahoma" w:hAnsi="Tahoma" w:cs="Tahoma"/>
           <w:sz w:val="20"/>
         </w:rPr>
-        <w:t>{docs_date}</w:t>
+        <w:t>$</w:t>
+      </w:r>
+      <w:r>
+        <w:rPr>
+          <w:rFonts w:ascii="Tahoma" w:hAnsi="Tahoma" w:cs="Tahoma"/>
+          <w:sz w:val="20"/>
+        </w:rPr>
+        <w:t>{</w:t>
+      </w:r>
+      <w:proofErr w:type="spellStart"/>
+      <w:r>
+        <w:rPr>
+          <w:rFonts w:ascii="Tahoma" w:hAnsi="Tahoma" w:cs="Tahoma"/>
+          <w:sz w:val="20"/>
+        </w:rPr>
+        <w:t>docs_date</w:t>
+      </w:r>
+      <w:proofErr w:type="spellEnd"/>
+      <w:r>
+        <w:rPr>
+          <w:rFonts w:ascii="Tahoma" w:hAnsi="Tahoma" w:cs="Tahoma"/>
+          <w:sz w:val="20"/>
+        </w:rPr>
+        <w:t>}</w:t>
       </w:r>
     </w:p>
     <w:p>
@@ -538,8 +563,17 @@
           <w:sz w:val="20"/>
         </w:rPr>
         <w:tab/>
-        <w:t>Hasil Uji Administrasi</w:t>
-      </w:r>
+        <w:t xml:space="preserve">Hasil Uji </w:t>
+      </w:r>
+      <w:proofErr w:type="spellStart"/>
+      <w:r>
+        <w:rPr>
+          <w:rFonts w:ascii="Tahoma" w:hAnsi="Tahoma" w:cs="Tahoma"/>
+          <w:sz w:val="20"/>
+        </w:rPr>
+        <w:t>Administrasi</w:t>
+      </w:r>
+      <w:proofErr w:type="spellEnd"/>
     </w:p>
     <w:p>
       <w:pPr>
@@ -613,12 +647,21 @@
           <w:sz w:val="20"/>
         </w:rPr>
       </w:pPr>
-      <w:r>
-        <w:rPr>
-          <w:rFonts w:ascii="Tahoma" w:hAnsi="Tahoma" w:cs="Tahoma"/>
-          <w:sz w:val="20"/>
-        </w:rPr>
-        <w:t>Yth.</w:t>
+      <w:proofErr w:type="spellStart"/>
+      <w:r>
+        <w:rPr>
+          <w:rFonts w:ascii="Tahoma" w:hAnsi="Tahoma" w:cs="Tahoma"/>
+          <w:sz w:val="20"/>
+        </w:rPr>
+        <w:t>Yth</w:t>
+      </w:r>
+      <w:proofErr w:type="spellEnd"/>
+      <w:r>
+        <w:rPr>
+          <w:rFonts w:ascii="Tahoma" w:hAnsi="Tahoma" w:cs="Tahoma"/>
+          <w:sz w:val="20"/>
+        </w:rPr>
+        <w:t>.</w:t>
       </w:r>
     </w:p>
     <w:p>
@@ -660,6 +703,15 @@
           <w:sz w:val="20"/>
           <w:lang w:val="it-IT"/>
         </w:rPr>
+        <w:t>$</w:t>
+      </w:r>
+      <w:r>
+        <w:rPr>
+          <w:rFonts w:ascii="Tahoma" w:hAnsi="Tahoma" w:cs="Tahoma"/>
+          <w:b/>
+          <w:sz w:val="20"/>
+          <w:lang w:val="it-IT"/>
+        </w:rPr>
         <w:t>{pemrakarsa}</w:t>
       </w:r>
       <w:r>
@@ -691,6 +743,14 @@
           <w:sz w:val="20"/>
           <w:lang w:val="it-IT"/>
         </w:rPr>
+        <w:t>$</w:t>
+      </w:r>
+      <w:r>
+        <w:rPr>
+          <w:rFonts w:ascii="Tahoma" w:hAnsi="Tahoma" w:cs="Tahoma"/>
+          <w:sz w:val="20"/>
+          <w:lang w:val="it-IT"/>
+        </w:rPr>
         <w:t>{pemrakarsa_address}</w:t>
       </w:r>
     </w:p>
@@ -740,19 +800,67 @@
         </w:rPr>
         <w:t xml:space="preserve">Menindaklanjuti </w:t>
       </w:r>
-      <w:r>
-        <w:rPr>
-          <w:rFonts w:ascii="Tahoma" w:hAnsi="Tahoma" w:cs="Tahoma"/>
-          <w:sz w:val="20"/>
-        </w:rPr>
-        <w:t xml:space="preserve">permohonan penilaian </w:t>
-      </w:r>
-      <w:r>
-        <w:rPr>
-          <w:rFonts w:ascii="Tahoma" w:hAnsi="Tahoma" w:cs="Tahoma"/>
-          <w:sz w:val="20"/>
-        </w:rPr>
-        <w:t>{document_type}</w:t>
+      <w:proofErr w:type="spellStart"/>
+      <w:r>
+        <w:rPr>
+          <w:rFonts w:ascii="Tahoma" w:hAnsi="Tahoma" w:cs="Tahoma"/>
+          <w:sz w:val="20"/>
+        </w:rPr>
+        <w:t>permohonan</w:t>
+      </w:r>
+      <w:proofErr w:type="spellEnd"/>
+      <w:r>
+        <w:rPr>
+          <w:rFonts w:ascii="Tahoma" w:hAnsi="Tahoma" w:cs="Tahoma"/>
+          <w:sz w:val="20"/>
+        </w:rPr>
+        <w:t xml:space="preserve"> </w:t>
+      </w:r>
+      <w:proofErr w:type="spellStart"/>
+      <w:r>
+        <w:rPr>
+          <w:rFonts w:ascii="Tahoma" w:hAnsi="Tahoma" w:cs="Tahoma"/>
+          <w:sz w:val="20"/>
+        </w:rPr>
+        <w:t>penilaian</w:t>
+      </w:r>
+      <w:proofErr w:type="spellEnd"/>
+      <w:r>
+        <w:rPr>
+          <w:rFonts w:ascii="Tahoma" w:hAnsi="Tahoma" w:cs="Tahoma"/>
+          <w:sz w:val="20"/>
+        </w:rPr>
+        <w:t xml:space="preserve"> </w:t>
+      </w:r>
+      <w:r>
+        <w:rPr>
+          <w:rFonts w:ascii="Tahoma" w:hAnsi="Tahoma" w:cs="Tahoma"/>
+          <w:sz w:val="20"/>
+        </w:rPr>
+        <w:t>$</w:t>
+      </w:r>
+      <w:r>
+        <w:rPr>
+          <w:rFonts w:ascii="Tahoma" w:hAnsi="Tahoma" w:cs="Tahoma"/>
+          <w:sz w:val="20"/>
+        </w:rPr>
+        <w:t>{</w:t>
+      </w:r>
+      <w:proofErr w:type="spellStart"/>
+      <w:r>
+        <w:rPr>
+          <w:rFonts w:ascii="Tahoma" w:hAnsi="Tahoma" w:cs="Tahoma"/>
+          <w:sz w:val="20"/>
+        </w:rPr>
+        <w:t>document_type</w:t>
+      </w:r>
+      <w:proofErr w:type="spellEnd"/>
+      <w:r>
+        <w:rPr>
+          <w:rFonts w:ascii="Tahoma" w:hAnsi="Tahoma" w:cs="Tahoma"/>
+          <w:sz w:val="20"/>
+        </w:rPr>
+        <w:t>}</w:t>
       </w:r>
       <w:r>
         <w:rPr>
@@ -760,7 +868,7 @@
           <w:noProof/>
           <w:sz w:val="20"/>
         </w:rPr>
-        <w:t xml:space="preserve"> {project_title}</w:t>
+        <w:t xml:space="preserve"> </w:t>
       </w:r>
       <w:r>
         <w:rPr>
@@ -768,6 +876,22 @@
           <w:noProof/>
           <w:sz w:val="20"/>
         </w:rPr>
+        <w:t>$</w:t>
+      </w:r>
+      <w:r>
+        <w:rPr>
+          <w:rFonts w:ascii="Tahoma" w:hAnsi="Tahoma" w:cs="Tahoma"/>
+          <w:noProof/>
+          <w:sz w:val="20"/>
+        </w:rPr>
+        <w:t>{project_title}</w:t>
+      </w:r>
+      <w:r>
+        <w:rPr>
+          <w:rFonts w:ascii="Tahoma" w:hAnsi="Tahoma" w:cs="Tahoma"/>
+          <w:noProof/>
+          <w:sz w:val="20"/>
+        </w:rPr>
         <w:t>,</w:t>
       </w:r>
       <w:r>
@@ -776,7 +900,7 @@
           <w:noProof/>
           <w:sz w:val="20"/>
         </w:rPr>
-        <w:t xml:space="preserve"> {</w:t>
+        <w:t xml:space="preserve"> </w:t>
       </w:r>
       <w:r>
         <w:rPr>
@@ -784,6 +908,22 @@
           <w:noProof/>
           <w:sz w:val="20"/>
         </w:rPr>
+        <w:t>$</w:t>
+      </w:r>
+      <w:r>
+        <w:rPr>
+          <w:rFonts w:ascii="Tahoma" w:hAnsi="Tahoma" w:cs="Tahoma"/>
+          <w:noProof/>
+          <w:sz w:val="20"/>
+        </w:rPr>
+        <w:t>{</w:t>
+      </w:r>
+      <w:r>
+        <w:rPr>
+          <w:rFonts w:ascii="Tahoma" w:hAnsi="Tahoma" w:cs="Tahoma"/>
+          <w:noProof/>
+          <w:sz w:val="20"/>
+        </w:rPr>
         <w:t>project_address</w:t>
       </w:r>
       <w:r>
@@ -816,15 +956,136 @@
           <w:noProof/>
           <w:sz w:val="20"/>
         </w:rPr>
-        <w:t xml:space="preserve"> {pemrakarsa}</w:t>
-      </w:r>
-      <w:r>
-        <w:rPr>
-          <w:rFonts w:ascii="Tahoma" w:hAnsi="Tahoma" w:cs="Tahoma"/>
-          <w:sz w:val="20"/>
-        </w:rPr>
-        <w:t>, yang telah disampaikan ke Pelayanan Terpadu Satu Pintu Kementerian Lingkungan</w:t>
-      </w:r>
+        <w:t xml:space="preserve"> </w:t>
+      </w:r>
+      <w:r>
+        <w:rPr>
+          <w:rFonts w:ascii="Tahoma" w:hAnsi="Tahoma" w:cs="Tahoma"/>
+          <w:noProof/>
+          <w:sz w:val="20"/>
+        </w:rPr>
+        <w:t>$</w:t>
+      </w:r>
+      <w:r>
+        <w:rPr>
+          <w:rFonts w:ascii="Tahoma" w:hAnsi="Tahoma" w:cs="Tahoma"/>
+          <w:noProof/>
+          <w:sz w:val="20"/>
+        </w:rPr>
+        <w:t>{pemrakarsa}</w:t>
+      </w:r>
+      <w:r>
+        <w:rPr>
+          <w:rFonts w:ascii="Tahoma" w:hAnsi="Tahoma" w:cs="Tahoma"/>
+          <w:sz w:val="20"/>
+        </w:rPr>
+        <w:t xml:space="preserve">, yang </w:t>
+      </w:r>
+      <w:proofErr w:type="spellStart"/>
+      <w:r>
+        <w:rPr>
+          <w:rFonts w:ascii="Tahoma" w:hAnsi="Tahoma" w:cs="Tahoma"/>
+          <w:sz w:val="20"/>
+        </w:rPr>
+        <w:t>telah</w:t>
+      </w:r>
+      <w:proofErr w:type="spellEnd"/>
+      <w:r>
+        <w:rPr>
+          <w:rFonts w:ascii="Tahoma" w:hAnsi="Tahoma" w:cs="Tahoma"/>
+          <w:sz w:val="20"/>
+        </w:rPr>
+        <w:t xml:space="preserve"> </w:t>
+      </w:r>
+      <w:proofErr w:type="spellStart"/>
+      <w:r>
+        <w:rPr>
+          <w:rFonts w:ascii="Tahoma" w:hAnsi="Tahoma" w:cs="Tahoma"/>
+          <w:sz w:val="20"/>
+        </w:rPr>
+        <w:t>disampaikan</w:t>
+      </w:r>
+      <w:proofErr w:type="spellEnd"/>
+      <w:r>
+        <w:rPr>
+          <w:rFonts w:ascii="Tahoma" w:hAnsi="Tahoma" w:cs="Tahoma"/>
+          <w:sz w:val="20"/>
+        </w:rPr>
+        <w:t xml:space="preserve"> </w:t>
+      </w:r>
+      <w:proofErr w:type="spellStart"/>
+      <w:r>
+        <w:rPr>
+          <w:rFonts w:ascii="Tahoma" w:hAnsi="Tahoma" w:cs="Tahoma"/>
+          <w:sz w:val="20"/>
+        </w:rPr>
+        <w:t>ke</w:t>
+      </w:r>
+      <w:proofErr w:type="spellEnd"/>
+      <w:r>
+        <w:rPr>
+          <w:rFonts w:ascii="Tahoma" w:hAnsi="Tahoma" w:cs="Tahoma"/>
+          <w:sz w:val="20"/>
+        </w:rPr>
+        <w:t xml:space="preserve"> </w:t>
+      </w:r>
+      <w:proofErr w:type="spellStart"/>
+      <w:r>
+        <w:rPr>
+          <w:rFonts w:ascii="Tahoma" w:hAnsi="Tahoma" w:cs="Tahoma"/>
+          <w:sz w:val="20"/>
+        </w:rPr>
+        <w:t>Pelayanan</w:t>
+      </w:r>
+      <w:proofErr w:type="spellEnd"/>
+      <w:r>
+        <w:rPr>
+          <w:rFonts w:ascii="Tahoma" w:hAnsi="Tahoma" w:cs="Tahoma"/>
+          <w:sz w:val="20"/>
+        </w:rPr>
+        <w:t xml:space="preserve"> </w:t>
+      </w:r>
+      <w:proofErr w:type="spellStart"/>
+      <w:r>
+        <w:rPr>
+          <w:rFonts w:ascii="Tahoma" w:hAnsi="Tahoma" w:cs="Tahoma"/>
+          <w:sz w:val="20"/>
+        </w:rPr>
+        <w:t>Terpadu</w:t>
+      </w:r>
+      <w:proofErr w:type="spellEnd"/>
+      <w:r>
+        <w:rPr>
+          <w:rFonts w:ascii="Tahoma" w:hAnsi="Tahoma" w:cs="Tahoma"/>
+          <w:sz w:val="20"/>
+        </w:rPr>
+        <w:t xml:space="preserve"> Satu </w:t>
+      </w:r>
+      <w:proofErr w:type="spellStart"/>
+      <w:r>
+        <w:rPr>
+          <w:rFonts w:ascii="Tahoma" w:hAnsi="Tahoma" w:cs="Tahoma"/>
+          <w:sz w:val="20"/>
+        </w:rPr>
+        <w:t>Pintu</w:t>
+      </w:r>
+      <w:proofErr w:type="spellEnd"/>
+      <w:r>
+        <w:rPr>
+          <w:rFonts w:ascii="Tahoma" w:hAnsi="Tahoma" w:cs="Tahoma"/>
+          <w:sz w:val="20"/>
+        </w:rPr>
+        <w:t xml:space="preserve"> Kementerian </w:t>
+      </w:r>
+      <w:proofErr w:type="spellStart"/>
+      <w:r>
+        <w:rPr>
+          <w:rFonts w:ascii="Tahoma" w:hAnsi="Tahoma" w:cs="Tahoma"/>
+          <w:sz w:val="20"/>
+        </w:rPr>
+        <w:t>Lingkungan</w:t>
+      </w:r>
+      <w:proofErr w:type="spellEnd"/>
       <w:r>
         <w:rPr>
           <w:rFonts w:ascii="Tahoma" w:hAnsi="Tahoma" w:cs="Tahoma"/>
@@ -889,13 +1150,47 @@
         </w:rPr>
         <w:t xml:space="preserve"> Peraturan Menteri Lingkungan Hidup No 08 Tahun 2013 tentang Tata Laksana Penilaian dan Pemeriksaan Dokumen Lingkungan Hidup, serta Penerbitan Izin Lingkungan, </w:t>
       </w:r>
-      <w:r>
-        <w:rPr>
-          <w:rFonts w:ascii="Tahoma" w:hAnsi="Tahoma" w:cs="Tahoma"/>
-          <w:sz w:val="20"/>
-        </w:rPr>
-        <w:t>maka bersama ini</w:t>
-      </w:r>
+      <w:proofErr w:type="spellStart"/>
+      <w:r>
+        <w:rPr>
+          <w:rFonts w:ascii="Tahoma" w:hAnsi="Tahoma" w:cs="Tahoma"/>
+          <w:sz w:val="20"/>
+        </w:rPr>
+        <w:t>maka</w:t>
+      </w:r>
+      <w:proofErr w:type="spellEnd"/>
+      <w:r>
+        <w:rPr>
+          <w:rFonts w:ascii="Tahoma" w:hAnsi="Tahoma" w:cs="Tahoma"/>
+          <w:sz w:val="20"/>
+        </w:rPr>
+        <w:t xml:space="preserve"> </w:t>
+      </w:r>
+      <w:proofErr w:type="spellStart"/>
+      <w:r>
+        <w:rPr>
+          <w:rFonts w:ascii="Tahoma" w:hAnsi="Tahoma" w:cs="Tahoma"/>
+          <w:sz w:val="20"/>
+        </w:rPr>
+        <w:t>bersama</w:t>
+      </w:r>
+      <w:proofErr w:type="spellEnd"/>
+      <w:r>
+        <w:rPr>
+          <w:rFonts w:ascii="Tahoma" w:hAnsi="Tahoma" w:cs="Tahoma"/>
+          <w:sz w:val="20"/>
+        </w:rPr>
+        <w:t xml:space="preserve"> </w:t>
+      </w:r>
+      <w:proofErr w:type="spellStart"/>
+      <w:r>
+        <w:rPr>
+          <w:rFonts w:ascii="Tahoma" w:hAnsi="Tahoma" w:cs="Tahoma"/>
+          <w:sz w:val="20"/>
+        </w:rPr>
+        <w:t>ini</w:t>
+      </w:r>
+      <w:proofErr w:type="spellEnd"/>
       <w:r>
         <w:rPr>
           <w:rFonts w:ascii="Tahoma" w:hAnsi="Tahoma" w:cs="Tahoma"/>
@@ -904,12 +1199,21 @@
         </w:rPr>
         <w:t xml:space="preserve"> kami sampaikan beberapa hal s</w:t>
       </w:r>
-      <w:r>
-        <w:rPr>
-          <w:rFonts w:ascii="Tahoma" w:hAnsi="Tahoma" w:cs="Tahoma"/>
-          <w:sz w:val="20"/>
-        </w:rPr>
-        <w:t xml:space="preserve">ebagai </w:t>
+      <w:proofErr w:type="spellStart"/>
+      <w:r>
+        <w:rPr>
+          <w:rFonts w:ascii="Tahoma" w:hAnsi="Tahoma" w:cs="Tahoma"/>
+          <w:sz w:val="20"/>
+        </w:rPr>
+        <w:t>ebagai</w:t>
+      </w:r>
+      <w:proofErr w:type="spellEnd"/>
+      <w:r>
+        <w:rPr>
+          <w:rFonts w:ascii="Tahoma" w:hAnsi="Tahoma" w:cs="Tahoma"/>
+          <w:sz w:val="20"/>
+        </w:rPr>
+        <w:t xml:space="preserve"> </w:t>
       </w:r>
       <w:r>
         <w:rPr>
@@ -919,6 +1223,7 @@
         </w:rPr>
         <w:t>b</w:t>
       </w:r>
+      <w:proofErr w:type="spellStart"/>
       <w:r>
         <w:rPr>
           <w:rFonts w:ascii="Tahoma" w:hAnsi="Tahoma" w:cs="Tahoma"/>
@@ -926,6 +1231,7 @@
         </w:rPr>
         <w:t>erikut</w:t>
       </w:r>
+      <w:proofErr w:type="spellEnd"/>
       <w:r>
         <w:rPr>
           <w:rFonts w:ascii="Tahoma" w:hAnsi="Tahoma" w:cs="Tahoma"/>
@@ -954,6 +1260,14 @@
           <w:sz w:val="20"/>
           <w:lang w:val="fi-FI"/>
         </w:rPr>
+        <w:t>$</w:t>
+      </w:r>
+      <w:r>
+        <w:rPr>
+          <w:rFonts w:ascii="Tahoma" w:hAnsi="Tahoma" w:cs="Tahoma"/>
+          <w:sz w:val="20"/>
+          <w:lang w:val="fi-FI"/>
+        </w:rPr>
         <w:t>{notes}</w:t>
       </w:r>
     </w:p>
@@ -976,12 +1290,53 @@
         </w:rPr>
         <w:t xml:space="preserve">Demikian disampaikan, atas </w:t>
       </w:r>
-      <w:r>
-        <w:rPr>
-          <w:rFonts w:ascii="Tahoma" w:hAnsi="Tahoma" w:cs="Tahoma"/>
-          <w:sz w:val="20"/>
-        </w:rPr>
-        <w:t>perhatian dan kerjasama Saudara di</w:t>
+      <w:proofErr w:type="spellStart"/>
+      <w:r>
+        <w:rPr>
+          <w:rFonts w:ascii="Tahoma" w:hAnsi="Tahoma" w:cs="Tahoma"/>
+          <w:sz w:val="20"/>
+        </w:rPr>
+        <w:t>perhatian</w:t>
+      </w:r>
+      <w:proofErr w:type="spellEnd"/>
+      <w:r>
+        <w:rPr>
+          <w:rFonts w:ascii="Tahoma" w:hAnsi="Tahoma" w:cs="Tahoma"/>
+          <w:sz w:val="20"/>
+        </w:rPr>
+        <w:t xml:space="preserve"> dan </w:t>
+      </w:r>
+      <w:proofErr w:type="spellStart"/>
+      <w:r>
+        <w:rPr>
+          <w:rFonts w:ascii="Tahoma" w:hAnsi="Tahoma" w:cs="Tahoma"/>
+          <w:sz w:val="20"/>
+        </w:rPr>
+        <w:t>kerjasama</w:t>
+      </w:r>
+      <w:proofErr w:type="spellEnd"/>
+      <w:r>
+        <w:rPr>
+          <w:rFonts w:ascii="Tahoma" w:hAnsi="Tahoma" w:cs="Tahoma"/>
+          <w:sz w:val="20"/>
+        </w:rPr>
+        <w:t xml:space="preserve"> </w:t>
+      </w:r>
+      <w:proofErr w:type="spellStart"/>
+      <w:r>
+        <w:rPr>
+          <w:rFonts w:ascii="Tahoma" w:hAnsi="Tahoma" w:cs="Tahoma"/>
+          <w:sz w:val="20"/>
+        </w:rPr>
+        <w:t>Saudara</w:t>
+      </w:r>
+      <w:proofErr w:type="spellEnd"/>
+      <w:r>
+        <w:rPr>
+          <w:rFonts w:ascii="Tahoma" w:hAnsi="Tahoma" w:cs="Tahoma"/>
+          <w:sz w:val="20"/>
+        </w:rPr>
+        <w:t xml:space="preserve"> di</w:t>
       </w:r>
       <w:r>
         <w:rPr>
@@ -1030,12 +1385,21 @@
         </w:rPr>
         <w:tab/>
       </w:r>
-      <w:r>
-        <w:rPr>
-          <w:rFonts w:ascii="Tahoma" w:hAnsi="Tahoma" w:cs="Tahoma"/>
-          <w:sz w:val="20"/>
-        </w:rPr>
-        <w:t>Ketua TUK Pusat</w:t>
+      <w:proofErr w:type="spellStart"/>
+      <w:r>
+        <w:rPr>
+          <w:rFonts w:ascii="Tahoma" w:hAnsi="Tahoma" w:cs="Tahoma"/>
+          <w:sz w:val="20"/>
+        </w:rPr>
+        <w:t>Ketua</w:t>
+      </w:r>
+      <w:proofErr w:type="spellEnd"/>
+      <w:r>
+        <w:rPr>
+          <w:rFonts w:ascii="Tahoma" w:hAnsi="Tahoma" w:cs="Tahoma"/>
+          <w:sz w:val="20"/>
+        </w:rPr>
+        <w:t xml:space="preserve"> TUK Pusat</w:t>
       </w:r>
       <w:r>
         <w:rPr>
@@ -1173,10 +1537,35 @@
       <w:r>
         <w:rPr>
           <w:rFonts w:ascii="Tahoma" w:hAnsi="Tahoma" w:cs="Tahoma"/>
+          <w:sz w:val="20"/>
+        </w:rPr>
+        <w:t>$</w:t>
+      </w:r>
+      <w:r>
+        <w:rPr>
+          <w:rFonts w:ascii="Tahoma" w:hAnsi="Tahoma" w:cs="Tahoma"/>
           <w:b/>
           <w:sz w:val="20"/>
         </w:rPr>
-        <w:t>{ketua_tuk_name}</w:t>
+        <w:t>{</w:t>
+      </w:r>
+      <w:proofErr w:type="spellStart"/>
+      <w:r>
+        <w:rPr>
+          <w:rFonts w:ascii="Tahoma" w:hAnsi="Tahoma" w:cs="Tahoma"/>
+          <w:b/>
+          <w:sz w:val="20"/>
+        </w:rPr>
+        <w:t>ketua_tuk_name</w:t>
+      </w:r>
+      <w:proofErr w:type="spellEnd"/>
+      <w:r>
+        <w:rPr>
+          <w:rFonts w:ascii="Tahoma" w:hAnsi="Tahoma" w:cs="Tahoma"/>
+          <w:b/>
+          <w:sz w:val="20"/>
+        </w:rPr>
+        <w:t>}</w:t>
       </w:r>
     </w:p>
     <w:p>
@@ -1203,7 +1592,30 @@
           <w:rFonts w:ascii="Tahoma" w:hAnsi="Tahoma" w:cs="Tahoma"/>
           <w:sz w:val="20"/>
         </w:rPr>
-        <w:t>{ketua_tuk_nip}</w:t>
+        <w:t>$</w:t>
+      </w:r>
+      <w:r>
+        <w:rPr>
+          <w:rFonts w:ascii="Tahoma" w:hAnsi="Tahoma" w:cs="Tahoma"/>
+          <w:sz w:val="20"/>
+        </w:rPr>
+        <w:t>{</w:t>
+      </w:r>
+      <w:proofErr w:type="spellStart"/>
+      <w:r>
+        <w:rPr>
+          <w:rFonts w:ascii="Tahoma" w:hAnsi="Tahoma" w:cs="Tahoma"/>
+          <w:sz w:val="20"/>
+        </w:rPr>
+        <w:t>ketua_tuk_nip</w:t>
+      </w:r>
+      <w:proofErr w:type="spellEnd"/>
+      <w:r>
+        <w:rPr>
+          <w:rFonts w:ascii="Tahoma" w:hAnsi="Tahoma" w:cs="Tahoma"/>
+          <w:sz w:val="20"/>
+        </w:rPr>
+        <w:t>}</w:t>
       </w:r>
     </w:p>
     <w:p/>

</xml_diff>